<commit_message>
Updates for capitolarie-ai-client submodule
</commit_message>
<xml_diff>
--- a/Docs/App_Architecture.docx
+++ b/Docs/App_Architecture.docx
@@ -4,6 +4,7 @@
   <w:body>
     <w:p>
       <w:pPr>
+        <w:ind w:left="720"/>
         <w:rPr>
           <w:b/>
           <w:bCs/>
@@ -14,907 +15,995 @@
           <w:b/>
           <w:bCs/>
         </w:rPr>
-        <w:t>Technical Architecture for La Capitolare Fundraising AI</w:t>
+        <w:t xml:space="preserve">Technical Architecture for La </w:t>
       </w:r>
-    </w:p>
-    <w:p>
-      <w:pPr>
-        <w:rPr>
-          <w:b/>
-          <w:bCs/>
-        </w:rPr>
-      </w:pPr>
+      <w:proofErr w:type="spellStart"/>
       <w:r>
         <w:rPr>
           <w:b/>
           <w:bCs/>
         </w:rPr>
-        <w:t>Backend (.NET Core)</w:t>
+        <w:t>Capitolare</w:t>
       </w:r>
-    </w:p>
-    <w:p>
-      <w:pPr>
-        <w:numPr>
-          <w:ilvl w:val="0"/>
-          <w:numId w:val="1"/>
-        </w:numPr>
-      </w:pPr>
+      <w:proofErr w:type="spellEnd"/>
       <w:r>
         <w:rPr>
           <w:b/>
           <w:bCs/>
         </w:rPr>
-        <w:t>API Layer (.NET Core Web API)</w:t>
-      </w:r>
-      <w:r>
-        <w:t xml:space="preserve"> </w:t>
+        <w:t xml:space="preserve"> Fundraising AI</w:t>
       </w:r>
     </w:p>
     <w:p>
       <w:pPr>
-        <w:numPr>
-          <w:ilvl w:val="1"/>
-          <w:numId w:val="1"/>
-        </w:numPr>
-      </w:pPr>
-      <w:r>
-        <w:t>RESTful endpoints for all fundraising operations</w:t>
-      </w:r>
-    </w:p>
-    <w:p>
-      <w:pPr>
-        <w:numPr>
-          <w:ilvl w:val="1"/>
-          <w:numId w:val="1"/>
-        </w:numPr>
-      </w:pPr>
-      <w:r>
-        <w:t>JWT authentication for secure access</w:t>
-      </w:r>
-    </w:p>
-    <w:p>
-      <w:pPr>
-        <w:numPr>
-          <w:ilvl w:val="1"/>
-          <w:numId w:val="1"/>
-        </w:numPr>
-      </w:pPr>
-      <w:r>
-        <w:t>Role-based authorization for staff/admin functions</w:t>
-      </w:r>
-    </w:p>
-    <w:p>
-      <w:pPr>
-        <w:numPr>
-          <w:ilvl w:val="0"/>
-          <w:numId w:val="1"/>
-        </w:numPr>
+        <w:ind w:left="720"/>
+        <w:rPr>
+          <w:b/>
+          <w:bCs/>
+        </w:rPr>
       </w:pPr>
       <w:r>
         <w:rPr>
           <w:b/>
           <w:bCs/>
         </w:rPr>
-        <w:t>Business Logic Layer (.NET Core Class Libraries)</w:t>
-      </w:r>
-      <w:r>
-        <w:t xml:space="preserve"> </w:t>
+        <w:t>MVP Design (For detail application see the cost structure document)</w:t>
       </w:r>
     </w:p>
     <w:p>
       <w:pPr>
-        <w:numPr>
-          <w:ilvl w:val="1"/>
-          <w:numId w:val="1"/>
-        </w:numPr>
-      </w:pPr>
-      <w:r>
-        <w:t>Donor intelligence service</w:t>
-      </w:r>
-    </w:p>
-    <w:p>
-      <w:pPr>
-        <w:numPr>
-          <w:ilvl w:val="1"/>
-          <w:numId w:val="1"/>
-        </w:numPr>
-      </w:pPr>
-      <w:r>
-        <w:t>Campaign optimization engine</w:t>
-      </w:r>
-    </w:p>
-    <w:p>
-      <w:pPr>
-        <w:numPr>
-          <w:ilvl w:val="1"/>
-          <w:numId w:val="1"/>
-        </w:numPr>
-      </w:pPr>
-      <w:r>
-        <w:t>Personalization algorithms</w:t>
-      </w:r>
-    </w:p>
-    <w:p>
-      <w:pPr>
-        <w:numPr>
-          <w:ilvl w:val="1"/>
-          <w:numId w:val="1"/>
-        </w:numPr>
-      </w:pPr>
-      <w:r>
-        <w:t>ML.NET integration for prediction models</w:t>
-      </w:r>
-    </w:p>
-    <w:p>
-      <w:pPr>
-        <w:numPr>
-          <w:ilvl w:val="0"/>
-          <w:numId w:val="1"/>
-        </w:numPr>
-      </w:pPr>
-      <w:r>
+        <w:ind w:left="720"/>
         <w:rPr>
           <w:b/>
           <w:bCs/>
         </w:rPr>
-        <w:t>Data Access Layer (Entity Framework Core)</w:t>
-      </w:r>
-      <w:r>
-        <w:t xml:space="preserve"> </w:t>
-      </w:r>
+      </w:pPr>
     </w:p>
+    <w:tbl>
+      <w:tblPr>
+        <w:tblStyle w:val="TableGrid"/>
+        <w:tblW w:w="0" w:type="auto"/>
+        <w:tblInd w:w="720" w:type="dxa"/>
+        <w:tblLook w:val="04A0" w:firstRow="1" w:lastRow="0" w:firstColumn="1" w:lastColumn="0" w:noHBand="0" w:noVBand="1"/>
+      </w:tblPr>
+      <w:tblGrid>
+        <w:gridCol w:w="8630"/>
+      </w:tblGrid>
+      <w:tr>
+        <w:tc>
+          <w:tcPr>
+            <w:tcW w:w="9350" w:type="dxa"/>
+          </w:tcPr>
+          <w:p>
+            <w:pPr>
+              <w:rPr>
+                <w:b/>
+                <w:bCs/>
+              </w:rPr>
+            </w:pPr>
+            <w:r>
+              <w:rPr>
+                <w:b/>
+                <w:bCs/>
+              </w:rPr>
+              <w:t>Backend (.NET Core)</w:t>
+            </w:r>
+          </w:p>
+          <w:p>
+            <w:pPr>
+              <w:numPr>
+                <w:ilvl w:val="0"/>
+                <w:numId w:val="1"/>
+              </w:numPr>
+            </w:pPr>
+            <w:r>
+              <w:rPr>
+                <w:b/>
+                <w:bCs/>
+              </w:rPr>
+              <w:t>API Layer (.NET Core Web API)</w:t>
+            </w:r>
+            <w:r>
+              <w:t xml:space="preserve"> </w:t>
+            </w:r>
+          </w:p>
+          <w:p>
+            <w:pPr>
+              <w:numPr>
+                <w:ilvl w:val="1"/>
+                <w:numId w:val="1"/>
+              </w:numPr>
+            </w:pPr>
+            <w:r>
+              <w:t>RESTful endpoints for all fundraising operations</w:t>
+            </w:r>
+          </w:p>
+          <w:p>
+            <w:pPr>
+              <w:numPr>
+                <w:ilvl w:val="1"/>
+                <w:numId w:val="1"/>
+              </w:numPr>
+            </w:pPr>
+            <w:r>
+              <w:t>JWT authentication for secure access</w:t>
+            </w:r>
+          </w:p>
+          <w:p>
+            <w:pPr>
+              <w:numPr>
+                <w:ilvl w:val="1"/>
+                <w:numId w:val="1"/>
+              </w:numPr>
+            </w:pPr>
+            <w:r>
+              <w:t>Role-based authorization for staff/admin functions</w:t>
+            </w:r>
+          </w:p>
+          <w:p>
+            <w:pPr>
+              <w:numPr>
+                <w:ilvl w:val="0"/>
+                <w:numId w:val="1"/>
+              </w:numPr>
+            </w:pPr>
+            <w:r>
+              <w:rPr>
+                <w:b/>
+                <w:bCs/>
+              </w:rPr>
+              <w:t>Business Logic Layer (.NET Core Class Libraries)</w:t>
+            </w:r>
+            <w:r>
+              <w:t xml:space="preserve"> </w:t>
+            </w:r>
+          </w:p>
+          <w:p>
+            <w:pPr>
+              <w:numPr>
+                <w:ilvl w:val="1"/>
+                <w:numId w:val="1"/>
+              </w:numPr>
+            </w:pPr>
+            <w:r>
+              <w:t>Donor intelligence service</w:t>
+            </w:r>
+          </w:p>
+          <w:p>
+            <w:pPr>
+              <w:numPr>
+                <w:ilvl w:val="1"/>
+                <w:numId w:val="1"/>
+              </w:numPr>
+            </w:pPr>
+            <w:r>
+              <w:t>Campaign optimization engine</w:t>
+            </w:r>
+          </w:p>
+          <w:p>
+            <w:pPr>
+              <w:numPr>
+                <w:ilvl w:val="1"/>
+                <w:numId w:val="1"/>
+              </w:numPr>
+            </w:pPr>
+            <w:r>
+              <w:t>Personalization algorithms</w:t>
+            </w:r>
+          </w:p>
+          <w:p>
+            <w:pPr>
+              <w:numPr>
+                <w:ilvl w:val="1"/>
+                <w:numId w:val="1"/>
+              </w:numPr>
+            </w:pPr>
+            <w:r>
+              <w:t>ML.NET integration for prediction models</w:t>
+            </w:r>
+          </w:p>
+          <w:p>
+            <w:pPr>
+              <w:numPr>
+                <w:ilvl w:val="0"/>
+                <w:numId w:val="1"/>
+              </w:numPr>
+            </w:pPr>
+            <w:r>
+              <w:rPr>
+                <w:b/>
+                <w:bCs/>
+              </w:rPr>
+              <w:t>Data Access Layer (Entity Framework Core)</w:t>
+            </w:r>
+            <w:r>
+              <w:t xml:space="preserve"> </w:t>
+            </w:r>
+          </w:p>
+          <w:p>
+            <w:pPr>
+              <w:numPr>
+                <w:ilvl w:val="1"/>
+                <w:numId w:val="1"/>
+              </w:numPr>
+            </w:pPr>
+            <w:r>
+              <w:t>Repository pattern implementation</w:t>
+            </w:r>
+          </w:p>
+          <w:p>
+            <w:pPr>
+              <w:numPr>
+                <w:ilvl w:val="1"/>
+                <w:numId w:val="1"/>
+              </w:numPr>
+            </w:pPr>
+            <w:r>
+              <w:t>Database migrations management</w:t>
+            </w:r>
+          </w:p>
+          <w:p>
+            <w:pPr>
+              <w:numPr>
+                <w:ilvl w:val="1"/>
+                <w:numId w:val="1"/>
+              </w:numPr>
+            </w:pPr>
+            <w:r>
+              <w:t>Efficient query optimization</w:t>
+            </w:r>
+          </w:p>
+          <w:p>
+            <w:pPr>
+              <w:rPr>
+                <w:b/>
+                <w:bCs/>
+              </w:rPr>
+            </w:pPr>
+            <w:r>
+              <w:rPr>
+                <w:b/>
+                <w:bCs/>
+              </w:rPr>
+              <w:t>Frontend (Angular)</w:t>
+            </w:r>
+          </w:p>
+          <w:p>
+            <w:pPr>
+              <w:numPr>
+                <w:ilvl w:val="0"/>
+                <w:numId w:val="2"/>
+              </w:numPr>
+            </w:pPr>
+            <w:r>
+              <w:rPr>
+                <w:b/>
+                <w:bCs/>
+              </w:rPr>
+              <w:t>Admin Dashboard</w:t>
+            </w:r>
+            <w:r>
+              <w:t xml:space="preserve"> </w:t>
+            </w:r>
+          </w:p>
+          <w:p>
+            <w:pPr>
+              <w:numPr>
+                <w:ilvl w:val="1"/>
+                <w:numId w:val="2"/>
+              </w:numPr>
+            </w:pPr>
+            <w:r>
+              <w:t>Angular Material components for consistent UI</w:t>
+            </w:r>
+          </w:p>
+          <w:p>
+            <w:pPr>
+              <w:numPr>
+                <w:ilvl w:val="1"/>
+                <w:numId w:val="2"/>
+              </w:numPr>
+            </w:pPr>
+            <w:proofErr w:type="spellStart"/>
+            <w:r>
+              <w:t>NgRx</w:t>
+            </w:r>
+            <w:proofErr w:type="spellEnd"/>
+            <w:r>
+              <w:t xml:space="preserve"> for state management</w:t>
+            </w:r>
+          </w:p>
+          <w:p>
+            <w:pPr>
+              <w:numPr>
+                <w:ilvl w:val="1"/>
+                <w:numId w:val="2"/>
+              </w:numPr>
+            </w:pPr>
+            <w:r>
+              <w:t>Interactive visualizations using D3.js or Chart.js</w:t>
+            </w:r>
+          </w:p>
+          <w:p>
+            <w:pPr>
+              <w:numPr>
+                <w:ilvl w:val="1"/>
+                <w:numId w:val="2"/>
+              </w:numPr>
+            </w:pPr>
+            <w:r>
+              <w:t>Responsive design for all device types</w:t>
+            </w:r>
+          </w:p>
+          <w:p>
+            <w:pPr>
+              <w:numPr>
+                <w:ilvl w:val="0"/>
+                <w:numId w:val="2"/>
+              </w:numPr>
+            </w:pPr>
+            <w:r>
+              <w:rPr>
+                <w:b/>
+                <w:bCs/>
+              </w:rPr>
+              <w:t>Donor Mapping Module</w:t>
+            </w:r>
+            <w:r>
+              <w:t xml:space="preserve"> </w:t>
+            </w:r>
+          </w:p>
+          <w:p>
+            <w:pPr>
+              <w:numPr>
+                <w:ilvl w:val="1"/>
+                <w:numId w:val="2"/>
+              </w:numPr>
+            </w:pPr>
+            <w:r>
+              <w:t>Interactive maps using Angular Google Maps or Leaflet</w:t>
+            </w:r>
+          </w:p>
+          <w:p>
+            <w:pPr>
+              <w:numPr>
+                <w:ilvl w:val="1"/>
+                <w:numId w:val="2"/>
+              </w:numPr>
+            </w:pPr>
+            <w:r>
+              <w:t>Dynamic filtering capabilities</w:t>
+            </w:r>
+          </w:p>
+          <w:p>
+            <w:pPr>
+              <w:numPr>
+                <w:ilvl w:val="1"/>
+                <w:numId w:val="2"/>
+              </w:numPr>
+            </w:pPr>
+            <w:r>
+              <w:t>Real-time data updates</w:t>
+            </w:r>
+          </w:p>
+          <w:p>
+            <w:pPr>
+              <w:numPr>
+                <w:ilvl w:val="0"/>
+                <w:numId w:val="2"/>
+              </w:numPr>
+            </w:pPr>
+            <w:r>
+              <w:rPr>
+                <w:b/>
+                <w:bCs/>
+              </w:rPr>
+              <w:t>Campaign Performance Simulator</w:t>
+            </w:r>
+            <w:r>
+              <w:t xml:space="preserve"> </w:t>
+            </w:r>
+          </w:p>
+          <w:p>
+            <w:pPr>
+              <w:numPr>
+                <w:ilvl w:val="1"/>
+                <w:numId w:val="2"/>
+              </w:numPr>
+            </w:pPr>
+            <w:r>
+              <w:t>Angular reactive forms for scenario inputs</w:t>
+            </w:r>
+          </w:p>
+          <w:p>
+            <w:pPr>
+              <w:numPr>
+                <w:ilvl w:val="1"/>
+                <w:numId w:val="2"/>
+              </w:numPr>
+            </w:pPr>
+            <w:r>
+              <w:t>Real-time projection calculations</w:t>
+            </w:r>
+          </w:p>
+          <w:p>
+            <w:pPr>
+              <w:numPr>
+                <w:ilvl w:val="1"/>
+                <w:numId w:val="2"/>
+              </w:numPr>
+            </w:pPr>
+            <w:r>
+              <w:t>Visual comparison tools</w:t>
+            </w:r>
+          </w:p>
+          <w:p>
+            <w:pPr>
+              <w:rPr>
+                <w:b/>
+                <w:bCs/>
+              </w:rPr>
+            </w:pPr>
+            <w:r>
+              <w:rPr>
+                <w:b/>
+                <w:bCs/>
+              </w:rPr>
+              <w:t>Database (SQL Server)</w:t>
+            </w:r>
+          </w:p>
+          <w:p>
+            <w:pPr>
+              <w:numPr>
+                <w:ilvl w:val="0"/>
+                <w:numId w:val="3"/>
+              </w:numPr>
+            </w:pPr>
+            <w:r>
+              <w:rPr>
+                <w:b/>
+                <w:bCs/>
+              </w:rPr>
+              <w:t>Core Schema</w:t>
+            </w:r>
+            <w:r>
+              <w:t xml:space="preserve"> </w:t>
+            </w:r>
+          </w:p>
+          <w:p>
+            <w:pPr>
+              <w:numPr>
+                <w:ilvl w:val="1"/>
+                <w:numId w:val="3"/>
+              </w:numPr>
+            </w:pPr>
+            <w:r>
+              <w:t>Donors (profiles, history, preferences)</w:t>
+            </w:r>
+          </w:p>
+          <w:p>
+            <w:pPr>
+              <w:numPr>
+                <w:ilvl w:val="1"/>
+                <w:numId w:val="3"/>
+              </w:numPr>
+            </w:pPr>
+            <w:r>
+              <w:t>Campaigns (configurations, performance metrics)</w:t>
+            </w:r>
+          </w:p>
+          <w:p>
+            <w:pPr>
+              <w:numPr>
+                <w:ilvl w:val="1"/>
+                <w:numId w:val="3"/>
+              </w:numPr>
+            </w:pPr>
+            <w:r>
+              <w:t>Manuscripts (details, preservation needs, stories)</w:t>
+            </w:r>
+          </w:p>
+          <w:p>
+            <w:pPr>
+              <w:numPr>
+                <w:ilvl w:val="1"/>
+                <w:numId w:val="3"/>
+              </w:numPr>
+            </w:pPr>
+            <w:r>
+              <w:t>Interactions (touchpoints, responses, engagement metrics)</w:t>
+            </w:r>
+          </w:p>
+          <w:p>
+            <w:pPr>
+              <w:numPr>
+                <w:ilvl w:val="0"/>
+                <w:numId w:val="3"/>
+              </w:numPr>
+            </w:pPr>
+            <w:r>
+              <w:rPr>
+                <w:b/>
+                <w:bCs/>
+              </w:rPr>
+              <w:t>Analytics Store</w:t>
+            </w:r>
+            <w:r>
+              <w:t xml:space="preserve"> </w:t>
+            </w:r>
+          </w:p>
+          <w:p>
+            <w:pPr>
+              <w:numPr>
+                <w:ilvl w:val="1"/>
+                <w:numId w:val="3"/>
+              </w:numPr>
+            </w:pPr>
+            <w:r>
+              <w:t>Denormalized tables optimized for reporting</w:t>
+            </w:r>
+          </w:p>
+          <w:p>
+            <w:pPr>
+              <w:numPr>
+                <w:ilvl w:val="1"/>
+                <w:numId w:val="3"/>
+              </w:numPr>
+            </w:pPr>
+            <w:r>
+              <w:t>Historical performance data</w:t>
+            </w:r>
+          </w:p>
+          <w:p>
+            <w:pPr>
+              <w:numPr>
+                <w:ilvl w:val="1"/>
+                <w:numId w:val="3"/>
+              </w:numPr>
+            </w:pPr>
+            <w:r>
+              <w:t>Temporal tables for trend analysis</w:t>
+            </w:r>
+          </w:p>
+          <w:p>
+            <w:pPr>
+              <w:rPr>
+                <w:b/>
+                <w:bCs/>
+              </w:rPr>
+            </w:pPr>
+          </w:p>
+          <w:p>
+            <w:pPr>
+              <w:rPr>
+                <w:b/>
+                <w:bCs/>
+              </w:rPr>
+            </w:pPr>
+            <w:r>
+              <w:rPr>
+                <w:b/>
+                <w:bCs/>
+              </w:rPr>
+              <w:lastRenderedPageBreak/>
+              <w:t>Integration Points</w:t>
+            </w:r>
+          </w:p>
+          <w:p>
+            <w:pPr>
+              <w:numPr>
+                <w:ilvl w:val="0"/>
+                <w:numId w:val="4"/>
+              </w:numPr>
+            </w:pPr>
+            <w:r>
+              <w:rPr>
+                <w:b/>
+                <w:bCs/>
+              </w:rPr>
+              <w:t>AI/ML Services</w:t>
+            </w:r>
+            <w:r>
+              <w:t xml:space="preserve"> </w:t>
+            </w:r>
+          </w:p>
+          <w:p>
+            <w:pPr>
+              <w:numPr>
+                <w:ilvl w:val="1"/>
+                <w:numId w:val="4"/>
+              </w:numPr>
+            </w:pPr>
+            <w:r>
+              <w:t>ML.NET for core prediction algorithms</w:t>
+            </w:r>
+          </w:p>
+          <w:p>
+            <w:pPr>
+              <w:numPr>
+                <w:ilvl w:val="1"/>
+                <w:numId w:val="4"/>
+              </w:numPr>
+            </w:pPr>
+            <w:r>
+              <w:t>Azure Cognitive Services for sentiment analysis and content optimization</w:t>
+            </w:r>
+          </w:p>
+          <w:p>
+            <w:pPr>
+              <w:numPr>
+                <w:ilvl w:val="1"/>
+                <w:numId w:val="4"/>
+              </w:numPr>
+            </w:pPr>
+            <w:r>
+              <w:t>Integration with OpenAI API for content generation</w:t>
+            </w:r>
+          </w:p>
+          <w:p>
+            <w:pPr>
+              <w:numPr>
+                <w:ilvl w:val="0"/>
+                <w:numId w:val="4"/>
+              </w:numPr>
+            </w:pPr>
+            <w:r>
+              <w:rPr>
+                <w:b/>
+                <w:bCs/>
+              </w:rPr>
+              <w:t>External Data Sources</w:t>
+            </w:r>
+            <w:r>
+              <w:t xml:space="preserve"> </w:t>
+            </w:r>
+          </w:p>
+          <w:p>
+            <w:pPr>
+              <w:numPr>
+                <w:ilvl w:val="1"/>
+                <w:numId w:val="4"/>
+              </w:numPr>
+            </w:pPr>
+            <w:r>
+              <w:t>REST API connectors to public donation databases</w:t>
+            </w:r>
+          </w:p>
+          <w:p>
+            <w:pPr>
+              <w:numPr>
+                <w:ilvl w:val="1"/>
+                <w:numId w:val="4"/>
+              </w:numPr>
+            </w:pPr>
+            <w:r>
+              <w:t>Social media integration for prospect research</w:t>
+            </w:r>
+          </w:p>
+          <w:p>
+            <w:pPr>
+              <w:numPr>
+                <w:ilvl w:val="1"/>
+                <w:numId w:val="4"/>
+              </w:numPr>
+            </w:pPr>
+            <w:r>
+              <w:t>Cultural events calendars for campaign timing</w:t>
+            </w:r>
+          </w:p>
+          <w:p>
+            <w:pPr>
+              <w:rPr>
+                <w:b/>
+                <w:bCs/>
+              </w:rPr>
+            </w:pPr>
+            <w:r>
+              <w:rPr>
+                <w:b/>
+                <w:bCs/>
+              </w:rPr>
+              <w:t>Implementation Approach</w:t>
+            </w:r>
+          </w:p>
+          <w:p>
+            <w:pPr>
+              <w:numPr>
+                <w:ilvl w:val="0"/>
+                <w:numId w:val="5"/>
+              </w:numPr>
+            </w:pPr>
+            <w:r>
+              <w:rPr>
+                <w:b/>
+                <w:bCs/>
+              </w:rPr>
+              <w:t>Database Design &amp; Setup (2 weeks)</w:t>
+            </w:r>
+            <w:r>
+              <w:t xml:space="preserve"> </w:t>
+            </w:r>
+          </w:p>
+          <w:p>
+            <w:pPr>
+              <w:numPr>
+                <w:ilvl w:val="1"/>
+                <w:numId w:val="5"/>
+              </w:numPr>
+            </w:pPr>
+            <w:r>
+              <w:t>Design SQL Server schema</w:t>
+            </w:r>
+          </w:p>
+          <w:p>
+            <w:pPr>
+              <w:numPr>
+                <w:ilvl w:val="1"/>
+                <w:numId w:val="5"/>
+              </w:numPr>
+            </w:pPr>
+            <w:r>
+              <w:t>Implement Entity Framework Core models</w:t>
+            </w:r>
+          </w:p>
+          <w:p>
+            <w:pPr>
+              <w:numPr>
+                <w:ilvl w:val="1"/>
+                <w:numId w:val="5"/>
+              </w:numPr>
+            </w:pPr>
+            <w:r>
+              <w:t>Set up initial migrations</w:t>
+            </w:r>
+          </w:p>
+          <w:p>
+            <w:pPr>
+              <w:numPr>
+                <w:ilvl w:val="0"/>
+                <w:numId w:val="5"/>
+              </w:numPr>
+            </w:pPr>
+            <w:r>
+              <w:rPr>
+                <w:b/>
+                <w:bCs/>
+              </w:rPr>
+              <w:t>.NET Core API Development (4-6 weeks)</w:t>
+            </w:r>
+            <w:r>
+              <w:t xml:space="preserve"> </w:t>
+            </w:r>
+          </w:p>
+          <w:p>
+            <w:pPr>
+              <w:numPr>
+                <w:ilvl w:val="1"/>
+                <w:numId w:val="5"/>
+              </w:numPr>
+            </w:pPr>
+            <w:r>
+              <w:t>Build core API endpoints</w:t>
+            </w:r>
+          </w:p>
+          <w:p>
+            <w:pPr>
+              <w:numPr>
+                <w:ilvl w:val="1"/>
+                <w:numId w:val="5"/>
+              </w:numPr>
+            </w:pPr>
+            <w:r>
+              <w:t>Implement business logic</w:t>
+            </w:r>
+          </w:p>
+          <w:p>
+            <w:pPr>
+              <w:numPr>
+                <w:ilvl w:val="1"/>
+                <w:numId w:val="5"/>
+              </w:numPr>
+            </w:pPr>
+            <w:r>
+              <w:t>Create ML.NET prediction models</w:t>
+            </w:r>
+          </w:p>
+          <w:p>
+            <w:pPr>
+              <w:numPr>
+                <w:ilvl w:val="1"/>
+                <w:numId w:val="5"/>
+              </w:numPr>
+            </w:pPr>
+            <w:r>
+              <w:t>Develop integration services</w:t>
+            </w:r>
+          </w:p>
+          <w:p>
+            <w:pPr>
+              <w:numPr>
+                <w:ilvl w:val="0"/>
+                <w:numId w:val="5"/>
+              </w:numPr>
+            </w:pPr>
+            <w:r>
+              <w:rPr>
+                <w:b/>
+                <w:bCs/>
+              </w:rPr>
+              <w:t>Angular Frontend Development (4-6 weeks)</w:t>
+            </w:r>
+            <w:r>
+              <w:t xml:space="preserve"> </w:t>
+            </w:r>
+          </w:p>
+          <w:p>
+            <w:pPr>
+              <w:numPr>
+                <w:ilvl w:val="1"/>
+                <w:numId w:val="5"/>
+              </w:numPr>
+            </w:pPr>
+            <w:r>
+              <w:t>Create dashboard components</w:t>
+            </w:r>
+          </w:p>
+          <w:p>
+            <w:pPr>
+              <w:numPr>
+                <w:ilvl w:val="1"/>
+                <w:numId w:val="5"/>
+              </w:numPr>
+            </w:pPr>
+            <w:r>
+              <w:t>Build visualization modules</w:t>
+            </w:r>
+          </w:p>
+          <w:p>
+            <w:pPr>
+              <w:numPr>
+                <w:ilvl w:val="1"/>
+                <w:numId w:val="5"/>
+              </w:numPr>
+            </w:pPr>
+            <w:r>
+              <w:t>Implement responsive design</w:t>
+            </w:r>
+          </w:p>
+          <w:p>
+            <w:pPr>
+              <w:numPr>
+                <w:ilvl w:val="1"/>
+                <w:numId w:val="5"/>
+              </w:numPr>
+            </w:pPr>
+            <w:r>
+              <w:t>Connect to backend APIs</w:t>
+            </w:r>
+          </w:p>
+          <w:p>
+            <w:pPr>
+              <w:numPr>
+                <w:ilvl w:val="0"/>
+                <w:numId w:val="5"/>
+              </w:numPr>
+            </w:pPr>
+            <w:r>
+              <w:rPr>
+                <w:b/>
+                <w:bCs/>
+              </w:rPr>
+              <w:t>AI Integration (3-4 weeks)</w:t>
+            </w:r>
+            <w:r>
+              <w:t xml:space="preserve"> </w:t>
+            </w:r>
+          </w:p>
+          <w:p>
+            <w:pPr>
+              <w:numPr>
+                <w:ilvl w:val="1"/>
+                <w:numId w:val="5"/>
+              </w:numPr>
+            </w:pPr>
+            <w:r>
+              <w:t>Implement donor scoring algorithms</w:t>
+            </w:r>
+          </w:p>
+          <w:p>
+            <w:pPr>
+              <w:numPr>
+                <w:ilvl w:val="1"/>
+                <w:numId w:val="5"/>
+              </w:numPr>
+            </w:pPr>
+            <w:r>
+              <w:t>Build campaign optimization engine</w:t>
+            </w:r>
+          </w:p>
+          <w:p>
+            <w:pPr>
+              <w:numPr>
+                <w:ilvl w:val="1"/>
+                <w:numId w:val="5"/>
+              </w:numPr>
+            </w:pPr>
+            <w:r>
+              <w:t>Develop content personalization features</w:t>
+            </w:r>
+          </w:p>
+          <w:p>
+            <w:pPr>
+              <w:numPr>
+                <w:ilvl w:val="0"/>
+                <w:numId w:val="5"/>
+              </w:numPr>
+            </w:pPr>
+            <w:r>
+              <w:rPr>
+                <w:b/>
+                <w:bCs/>
+              </w:rPr>
+              <w:t>Testing &amp; Refinement (2-3 weeks)</w:t>
+            </w:r>
+            <w:r>
+              <w:t xml:space="preserve"> </w:t>
+            </w:r>
+          </w:p>
+          <w:p>
+            <w:pPr>
+              <w:numPr>
+                <w:ilvl w:val="1"/>
+                <w:numId w:val="5"/>
+              </w:numPr>
+            </w:pPr>
+            <w:r>
+              <w:t>Unit and integration testing</w:t>
+            </w:r>
+          </w:p>
+          <w:p>
+            <w:pPr>
+              <w:numPr>
+                <w:ilvl w:val="1"/>
+                <w:numId w:val="5"/>
+              </w:numPr>
+            </w:pPr>
+            <w:r>
+              <w:t>Performance optimization</w:t>
+            </w:r>
+          </w:p>
+          <w:p>
+            <w:pPr>
+              <w:numPr>
+                <w:ilvl w:val="1"/>
+                <w:numId w:val="5"/>
+              </w:numPr>
+            </w:pPr>
+            <w:r>
+              <w:t>User acceptance testing</w:t>
+            </w:r>
+          </w:p>
+          <w:p/>
+          <w:p>
+            <w:pPr>
+              <w:rPr>
+                <w:b/>
+                <w:bCs/>
+              </w:rPr>
+            </w:pPr>
+          </w:p>
+        </w:tc>
+      </w:tr>
+    </w:tbl>
     <w:p>
       <w:pPr>
-        <w:numPr>
-          <w:ilvl w:val="1"/>
-          <w:numId w:val="1"/>
-        </w:numPr>
-      </w:pPr>
-      <w:r>
-        <w:t>Repository pattern implementation</w:t>
-      </w:r>
-    </w:p>
-    <w:p>
-      <w:pPr>
-        <w:numPr>
-          <w:ilvl w:val="1"/>
-          <w:numId w:val="1"/>
-        </w:numPr>
-      </w:pPr>
-      <w:r>
-        <w:t>Database migrations management</w:t>
-      </w:r>
-    </w:p>
-    <w:p>
-      <w:pPr>
-        <w:numPr>
-          <w:ilvl w:val="1"/>
-          <w:numId w:val="1"/>
-        </w:numPr>
-      </w:pPr>
-      <w:r>
-        <w:t>Efficient query optimization</w:t>
-      </w:r>
-    </w:p>
-    <w:p>
-      <w:pPr>
+        <w:ind w:left="720"/>
         <w:rPr>
           <w:b/>
           <w:bCs/>
         </w:rPr>
       </w:pPr>
-      <w:r>
-        <w:rPr>
-          <w:b/>
-          <w:bCs/>
-        </w:rPr>
-        <w:t>Frontend (Angular)</w:t>
-      </w:r>
     </w:p>
-    <w:p>
-      <w:pPr>
-        <w:numPr>
-          <w:ilvl w:val="0"/>
-          <w:numId w:val="2"/>
-        </w:numPr>
-      </w:pPr>
-      <w:r>
-        <w:rPr>
-          <w:b/>
-          <w:bCs/>
-        </w:rPr>
-        <w:t>Admin Dashboard</w:t>
-      </w:r>
-      <w:r>
-        <w:t xml:space="preserve"> </w:t>
-      </w:r>
-    </w:p>
-    <w:p>
-      <w:pPr>
-        <w:numPr>
-          <w:ilvl w:val="1"/>
-          <w:numId w:val="2"/>
-        </w:numPr>
-      </w:pPr>
-      <w:r>
-        <w:t>Angular Material components for consistent UI</w:t>
-      </w:r>
-    </w:p>
-    <w:p>
-      <w:pPr>
-        <w:numPr>
-          <w:ilvl w:val="1"/>
-          <w:numId w:val="2"/>
-        </w:numPr>
-      </w:pPr>
-      <w:r>
-        <w:t>NgRx for state management</w:t>
-      </w:r>
-    </w:p>
-    <w:p>
-      <w:pPr>
-        <w:numPr>
-          <w:ilvl w:val="1"/>
-          <w:numId w:val="2"/>
-        </w:numPr>
-      </w:pPr>
-      <w:r>
-        <w:t>Interactive visualizations using D3.js or Chart.js</w:t>
-      </w:r>
-    </w:p>
-    <w:p>
-      <w:pPr>
-        <w:numPr>
-          <w:ilvl w:val="1"/>
-          <w:numId w:val="2"/>
-        </w:numPr>
-      </w:pPr>
-      <w:r>
-        <w:t>Responsive design for all device types</w:t>
-      </w:r>
-    </w:p>
-    <w:p>
-      <w:pPr>
-        <w:numPr>
-          <w:ilvl w:val="0"/>
-          <w:numId w:val="2"/>
-        </w:numPr>
-      </w:pPr>
-      <w:r>
-        <w:rPr>
-          <w:b/>
-          <w:bCs/>
-        </w:rPr>
-        <w:t>Donor Mapping Module</w:t>
-      </w:r>
-      <w:r>
-        <w:t xml:space="preserve"> </w:t>
-      </w:r>
-    </w:p>
-    <w:p>
-      <w:pPr>
-        <w:numPr>
-          <w:ilvl w:val="1"/>
-          <w:numId w:val="2"/>
-        </w:numPr>
-      </w:pPr>
-      <w:r>
-        <w:t>Interactive maps using Angular Google Maps or Leaflet</w:t>
-      </w:r>
-    </w:p>
-    <w:p>
-      <w:pPr>
-        <w:numPr>
-          <w:ilvl w:val="1"/>
-          <w:numId w:val="2"/>
-        </w:numPr>
-      </w:pPr>
-      <w:r>
-        <w:t>Dynamic filtering capabilities</w:t>
-      </w:r>
-    </w:p>
-    <w:p>
-      <w:pPr>
-        <w:numPr>
-          <w:ilvl w:val="1"/>
-          <w:numId w:val="2"/>
-        </w:numPr>
-      </w:pPr>
-      <w:r>
-        <w:t>Real-time data updates</w:t>
-      </w:r>
-    </w:p>
-    <w:p>
-      <w:pPr>
-        <w:numPr>
-          <w:ilvl w:val="0"/>
-          <w:numId w:val="2"/>
-        </w:numPr>
-      </w:pPr>
-      <w:r>
-        <w:rPr>
-          <w:b/>
-          <w:bCs/>
-        </w:rPr>
-        <w:t>Campaign Performance Simulator</w:t>
-      </w:r>
-      <w:r>
-        <w:t xml:space="preserve"> </w:t>
-      </w:r>
-    </w:p>
-    <w:p>
-      <w:pPr>
-        <w:numPr>
-          <w:ilvl w:val="1"/>
-          <w:numId w:val="2"/>
-        </w:numPr>
-      </w:pPr>
-      <w:r>
-        <w:lastRenderedPageBreak/>
-        <w:t>Angular reactive forms for scenario inputs</w:t>
-      </w:r>
-    </w:p>
-    <w:p>
-      <w:pPr>
-        <w:numPr>
-          <w:ilvl w:val="1"/>
-          <w:numId w:val="2"/>
-        </w:numPr>
-      </w:pPr>
-      <w:r>
-        <w:t>Real-time projection calculations</w:t>
-      </w:r>
-    </w:p>
-    <w:p>
-      <w:pPr>
-        <w:numPr>
-          <w:ilvl w:val="1"/>
-          <w:numId w:val="2"/>
-        </w:numPr>
-      </w:pPr>
-      <w:r>
-        <w:t>Visual comparison tools</w:t>
-      </w:r>
-    </w:p>
-    <w:p>
-      <w:pPr>
-        <w:rPr>
-          <w:b/>
-          <w:bCs/>
-        </w:rPr>
-      </w:pPr>
-      <w:r>
-        <w:rPr>
-          <w:b/>
-          <w:bCs/>
-        </w:rPr>
-        <w:t>Database (SQL Server)</w:t>
-      </w:r>
-    </w:p>
-    <w:p>
-      <w:pPr>
-        <w:numPr>
-          <w:ilvl w:val="0"/>
-          <w:numId w:val="3"/>
-        </w:numPr>
-      </w:pPr>
-      <w:r>
-        <w:rPr>
-          <w:b/>
-          <w:bCs/>
-        </w:rPr>
-        <w:t>Core Schema</w:t>
-      </w:r>
-      <w:r>
-        <w:t xml:space="preserve"> </w:t>
-      </w:r>
-    </w:p>
-    <w:p>
-      <w:pPr>
-        <w:numPr>
-          <w:ilvl w:val="1"/>
-          <w:numId w:val="3"/>
-        </w:numPr>
-      </w:pPr>
-      <w:r>
-        <w:t>Donors (profiles, history, preferences)</w:t>
-      </w:r>
-    </w:p>
-    <w:p>
-      <w:pPr>
-        <w:numPr>
-          <w:ilvl w:val="1"/>
-          <w:numId w:val="3"/>
-        </w:numPr>
-      </w:pPr>
-      <w:r>
-        <w:t>Campaigns (configurations, performance metrics)</w:t>
-      </w:r>
-    </w:p>
-    <w:p>
-      <w:pPr>
-        <w:numPr>
-          <w:ilvl w:val="1"/>
-          <w:numId w:val="3"/>
-        </w:numPr>
-      </w:pPr>
-      <w:r>
-        <w:t>Manuscripts (details, preservation needs, stories)</w:t>
-      </w:r>
-    </w:p>
-    <w:p>
-      <w:pPr>
-        <w:numPr>
-          <w:ilvl w:val="1"/>
-          <w:numId w:val="3"/>
-        </w:numPr>
-      </w:pPr>
-      <w:r>
-        <w:t>Interactions (touchpoints, responses, engagement metrics)</w:t>
-      </w:r>
-    </w:p>
-    <w:p>
-      <w:pPr>
-        <w:numPr>
-          <w:ilvl w:val="0"/>
-          <w:numId w:val="3"/>
-        </w:numPr>
-      </w:pPr>
-      <w:r>
-        <w:rPr>
-          <w:b/>
-          <w:bCs/>
-        </w:rPr>
-        <w:t>Analytics Store</w:t>
-      </w:r>
-      <w:r>
-        <w:t xml:space="preserve"> </w:t>
-      </w:r>
-    </w:p>
-    <w:p>
-      <w:pPr>
-        <w:numPr>
-          <w:ilvl w:val="1"/>
-          <w:numId w:val="3"/>
-        </w:numPr>
-      </w:pPr>
-      <w:r>
-        <w:t>Denormalized tables optimized for reporting</w:t>
-      </w:r>
-    </w:p>
-    <w:p>
-      <w:pPr>
-        <w:numPr>
-          <w:ilvl w:val="1"/>
-          <w:numId w:val="3"/>
-        </w:numPr>
-      </w:pPr>
-      <w:r>
-        <w:t>Historical performance data</w:t>
-      </w:r>
-    </w:p>
-    <w:p>
-      <w:pPr>
-        <w:numPr>
-          <w:ilvl w:val="1"/>
-          <w:numId w:val="3"/>
-        </w:numPr>
-      </w:pPr>
-      <w:r>
-        <w:t>Temporal tables for trend analysis</w:t>
-      </w:r>
-    </w:p>
-    <w:p>
-      <w:pPr>
-        <w:rPr>
-          <w:b/>
-          <w:bCs/>
-        </w:rPr>
-      </w:pPr>
-      <w:r>
-        <w:rPr>
-          <w:b/>
-          <w:bCs/>
-        </w:rPr>
-        <w:t>Integration Points</w:t>
-      </w:r>
-    </w:p>
-    <w:p>
-      <w:pPr>
-        <w:numPr>
-          <w:ilvl w:val="0"/>
-          <w:numId w:val="4"/>
-        </w:numPr>
-      </w:pPr>
-      <w:r>
-        <w:rPr>
-          <w:b/>
-          <w:bCs/>
-        </w:rPr>
-        <w:t>AI/ML Services</w:t>
-      </w:r>
-      <w:r>
-        <w:t xml:space="preserve"> </w:t>
-      </w:r>
-    </w:p>
-    <w:p>
-      <w:pPr>
-        <w:numPr>
-          <w:ilvl w:val="1"/>
-          <w:numId w:val="4"/>
-        </w:numPr>
-      </w:pPr>
-      <w:r>
-        <w:t>ML.NET for core prediction algorithms</w:t>
-      </w:r>
-    </w:p>
-    <w:p>
-      <w:pPr>
-        <w:numPr>
-          <w:ilvl w:val="1"/>
-          <w:numId w:val="4"/>
-        </w:numPr>
-      </w:pPr>
-      <w:r>
-        <w:t>Azure Cognitive Services for sentiment analysis and content optimization</w:t>
-      </w:r>
-    </w:p>
-    <w:p>
-      <w:pPr>
-        <w:numPr>
-          <w:ilvl w:val="1"/>
-          <w:numId w:val="4"/>
-        </w:numPr>
-      </w:pPr>
-      <w:r>
-        <w:t>Integration with OpenAI API for content generation</w:t>
-      </w:r>
-    </w:p>
-    <w:p>
-      <w:pPr>
-        <w:numPr>
-          <w:ilvl w:val="0"/>
-          <w:numId w:val="4"/>
-        </w:numPr>
-      </w:pPr>
-      <w:r>
-        <w:rPr>
-          <w:b/>
-          <w:bCs/>
-        </w:rPr>
-        <w:t>External Data Sources</w:t>
-      </w:r>
-      <w:r>
-        <w:t xml:space="preserve"> </w:t>
-      </w:r>
-    </w:p>
-    <w:p>
-      <w:pPr>
-        <w:numPr>
-          <w:ilvl w:val="1"/>
-          <w:numId w:val="4"/>
-        </w:numPr>
-      </w:pPr>
-      <w:r>
-        <w:t>REST API connectors to public donation databases</w:t>
-      </w:r>
-    </w:p>
-    <w:p>
-      <w:pPr>
-        <w:numPr>
-          <w:ilvl w:val="1"/>
-          <w:numId w:val="4"/>
-        </w:numPr>
-      </w:pPr>
-      <w:r>
-        <w:t>Social media integration for prospect research</w:t>
-      </w:r>
-    </w:p>
-    <w:p>
-      <w:pPr>
-        <w:numPr>
-          <w:ilvl w:val="1"/>
-          <w:numId w:val="4"/>
-        </w:numPr>
-      </w:pPr>
-      <w:r>
-        <w:t>Cultural events calendars for campaign timing</w:t>
-      </w:r>
-    </w:p>
-    <w:p>
-      <w:pPr>
-        <w:rPr>
-          <w:b/>
-          <w:bCs/>
-        </w:rPr>
-      </w:pPr>
-      <w:r>
-        <w:rPr>
-          <w:b/>
-          <w:bCs/>
-        </w:rPr>
-        <w:t>Implementation Approach</w:t>
-      </w:r>
-    </w:p>
-    <w:p>
-      <w:pPr>
-        <w:numPr>
-          <w:ilvl w:val="0"/>
-          <w:numId w:val="5"/>
-        </w:numPr>
-      </w:pPr>
-      <w:r>
-        <w:rPr>
-          <w:b/>
-          <w:bCs/>
-        </w:rPr>
-        <w:t>Database Design &amp; Setup (2 weeks)</w:t>
-      </w:r>
-      <w:r>
-        <w:t xml:space="preserve"> </w:t>
-      </w:r>
-    </w:p>
-    <w:p>
-      <w:pPr>
-        <w:numPr>
-          <w:ilvl w:val="1"/>
-          <w:numId w:val="5"/>
-        </w:numPr>
-      </w:pPr>
-      <w:r>
-        <w:t>Design SQL Server schema</w:t>
-      </w:r>
-    </w:p>
-    <w:p>
-      <w:pPr>
-        <w:numPr>
-          <w:ilvl w:val="1"/>
-          <w:numId w:val="5"/>
-        </w:numPr>
-      </w:pPr>
-      <w:r>
-        <w:t>Implement Entity Framework Core models</w:t>
-      </w:r>
-    </w:p>
-    <w:p>
-      <w:pPr>
-        <w:numPr>
-          <w:ilvl w:val="1"/>
-          <w:numId w:val="5"/>
-        </w:numPr>
-      </w:pPr>
-      <w:r>
-        <w:lastRenderedPageBreak/>
-        <w:t>Set up initial migrations</w:t>
-      </w:r>
-    </w:p>
-    <w:p>
-      <w:pPr>
-        <w:numPr>
-          <w:ilvl w:val="0"/>
-          <w:numId w:val="5"/>
-        </w:numPr>
-      </w:pPr>
-      <w:r>
-        <w:rPr>
-          <w:b/>
-          <w:bCs/>
-        </w:rPr>
-        <w:t>.NET Core API Development (4-6 weeks)</w:t>
-      </w:r>
-      <w:r>
-        <w:t xml:space="preserve"> </w:t>
-      </w:r>
-    </w:p>
-    <w:p>
-      <w:pPr>
-        <w:numPr>
-          <w:ilvl w:val="1"/>
-          <w:numId w:val="5"/>
-        </w:numPr>
-      </w:pPr>
-      <w:r>
-        <w:t>Build core API endpoints</w:t>
-      </w:r>
-    </w:p>
-    <w:p>
-      <w:pPr>
-        <w:numPr>
-          <w:ilvl w:val="1"/>
-          <w:numId w:val="5"/>
-        </w:numPr>
-      </w:pPr>
-      <w:r>
-        <w:t>Implement business logic</w:t>
-      </w:r>
-    </w:p>
-    <w:p>
-      <w:pPr>
-        <w:numPr>
-          <w:ilvl w:val="1"/>
-          <w:numId w:val="5"/>
-        </w:numPr>
-      </w:pPr>
-      <w:r>
-        <w:t>Create ML.NET prediction models</w:t>
-      </w:r>
-    </w:p>
-    <w:p>
-      <w:pPr>
-        <w:numPr>
-          <w:ilvl w:val="1"/>
-          <w:numId w:val="5"/>
-        </w:numPr>
-      </w:pPr>
-      <w:r>
-        <w:t>Develop integration services</w:t>
-      </w:r>
-    </w:p>
-    <w:p>
-      <w:pPr>
-        <w:numPr>
-          <w:ilvl w:val="0"/>
-          <w:numId w:val="5"/>
-        </w:numPr>
-      </w:pPr>
-      <w:r>
-        <w:rPr>
-          <w:b/>
-          <w:bCs/>
-        </w:rPr>
-        <w:t>Angular Frontend Development (4-6 weeks)</w:t>
-      </w:r>
-      <w:r>
-        <w:t xml:space="preserve"> </w:t>
-      </w:r>
-    </w:p>
-    <w:p>
-      <w:pPr>
-        <w:numPr>
-          <w:ilvl w:val="1"/>
-          <w:numId w:val="5"/>
-        </w:numPr>
-      </w:pPr>
-      <w:r>
-        <w:t>Create dashboard components</w:t>
-      </w:r>
-    </w:p>
-    <w:p>
-      <w:pPr>
-        <w:numPr>
-          <w:ilvl w:val="1"/>
-          <w:numId w:val="5"/>
-        </w:numPr>
-      </w:pPr>
-      <w:r>
-        <w:t>Build visualization modules</w:t>
-      </w:r>
-    </w:p>
-    <w:p>
-      <w:pPr>
-        <w:numPr>
-          <w:ilvl w:val="1"/>
-          <w:numId w:val="5"/>
-        </w:numPr>
-      </w:pPr>
-      <w:r>
-        <w:t>Implement responsive design</w:t>
-      </w:r>
-    </w:p>
-    <w:p>
-      <w:pPr>
-        <w:numPr>
-          <w:ilvl w:val="1"/>
-          <w:numId w:val="5"/>
-        </w:numPr>
-      </w:pPr>
-      <w:r>
-        <w:t>Connect to backend APIs</w:t>
-      </w:r>
-    </w:p>
-    <w:p>
-      <w:pPr>
-        <w:numPr>
-          <w:ilvl w:val="0"/>
-          <w:numId w:val="5"/>
-        </w:numPr>
-      </w:pPr>
-      <w:r>
-        <w:rPr>
-          <w:b/>
-          <w:bCs/>
-        </w:rPr>
-        <w:t>AI Integration (3-4 weeks)</w:t>
-      </w:r>
-      <w:r>
-        <w:t xml:space="preserve"> </w:t>
-      </w:r>
-    </w:p>
-    <w:p>
-      <w:pPr>
-        <w:numPr>
-          <w:ilvl w:val="1"/>
-          <w:numId w:val="5"/>
-        </w:numPr>
-      </w:pPr>
-      <w:r>
-        <w:t>Implement donor scoring algorithms</w:t>
-      </w:r>
-    </w:p>
-    <w:p>
-      <w:pPr>
-        <w:numPr>
-          <w:ilvl w:val="1"/>
-          <w:numId w:val="5"/>
-        </w:numPr>
-      </w:pPr>
-      <w:r>
-        <w:t>Build campaign optimization engine</w:t>
-      </w:r>
-    </w:p>
-    <w:p>
-      <w:pPr>
-        <w:numPr>
-          <w:ilvl w:val="1"/>
-          <w:numId w:val="5"/>
-        </w:numPr>
-      </w:pPr>
-      <w:r>
-        <w:t>Develop content personalization features</w:t>
-      </w:r>
-    </w:p>
-    <w:p>
-      <w:pPr>
-        <w:numPr>
-          <w:ilvl w:val="0"/>
-          <w:numId w:val="5"/>
-        </w:numPr>
-      </w:pPr>
-      <w:r>
-        <w:rPr>
-          <w:b/>
-          <w:bCs/>
-        </w:rPr>
-        <w:t>Testing &amp; Refinement (2-3 weeks)</w:t>
-      </w:r>
-      <w:r>
-        <w:t xml:space="preserve"> </w:t>
-      </w:r>
-    </w:p>
-    <w:p>
-      <w:pPr>
-        <w:numPr>
-          <w:ilvl w:val="1"/>
-          <w:numId w:val="5"/>
-        </w:numPr>
-      </w:pPr>
-      <w:r>
-        <w:t>Unit and integration testing</w:t>
-      </w:r>
-    </w:p>
-    <w:p>
-      <w:pPr>
-        <w:numPr>
-          <w:ilvl w:val="1"/>
-          <w:numId w:val="5"/>
-        </w:numPr>
-      </w:pPr>
-      <w:r>
-        <w:t>Performance optimization</w:t>
-      </w:r>
-    </w:p>
-    <w:p>
-      <w:pPr>
-        <w:numPr>
-          <w:ilvl w:val="1"/>
-          <w:numId w:val="5"/>
-        </w:numPr>
-      </w:pPr>
-      <w:r>
-        <w:t>User acceptance testing</w:t>
-      </w:r>
-    </w:p>
-    <w:p/>
     <w:sectPr>
       <w:pgSz w:w="12240" w:h="15840"/>
       <w:pgMar w:top="1440" w:right="1440" w:bottom="1440" w:left="1440" w:header="720" w:footer="720" w:gutter="0"/>
@@ -2261,6 +2350,7 @@
   <w:style w:type="character" w:default="1" w:styleId="DefaultParagraphFont">
     <w:name w:val="Default Paragraph Font"/>
     <w:uiPriority w:val="1"/>
+    <w:semiHidden/>
     <w:unhideWhenUsed/>
   </w:style>
   <w:style w:type="table" w:default="1" w:styleId="TableNormal">
@@ -2573,6 +2663,25 @@
       <w:color w:val="0F4761" w:themeColor="accent1" w:themeShade="BF"/>
       <w:spacing w:val="5"/>
     </w:rPr>
+  </w:style>
+  <w:style w:type="table" w:styleId="TableGrid">
+    <w:name w:val="Table Grid"/>
+    <w:basedOn w:val="TableNormal"/>
+    <w:uiPriority w:val="39"/>
+    <w:rsid w:val="00EF0EC2"/>
+    <w:pPr>
+      <w:spacing w:after="0" w:line="240" w:lineRule="auto"/>
+    </w:pPr>
+    <w:tblPr>
+      <w:tblBorders>
+        <w:top w:val="single" w:sz="4" w:space="0" w:color="auto"/>
+        <w:left w:val="single" w:sz="4" w:space="0" w:color="auto"/>
+        <w:bottom w:val="single" w:sz="4" w:space="0" w:color="auto"/>
+        <w:right w:val="single" w:sz="4" w:space="0" w:color="auto"/>
+        <w:insideH w:val="single" w:sz="4" w:space="0" w:color="auto"/>
+        <w:insideV w:val="single" w:sz="4" w:space="0" w:color="auto"/>
+      </w:tblBorders>
+    </w:tblPr>
   </w:style>
 </w:styles>
 </file>

</xml_diff>